<commit_message>
Upload do arquivo de estudo sobre testes de software.
</commit_message>
<xml_diff>
--- a/Testes de Software.docx
+++ b/Testes de Software.docx
@@ -590,8 +590,78 @@
         <w:jc w:val="both"/>
         <w:rPr>
           <w:rFonts w:ascii="Arial" w:hAnsi="Arial" w:cs="Arial"/>
-        </w:rPr>
-      </w:pPr>
+          <w:b/>
+          <w:bCs/>
+        </w:rPr>
+      </w:pPr>
+      <w:r>
+        <w:rPr>
+          <w:rFonts w:ascii="Arial" w:hAnsi="Arial" w:cs="Arial"/>
+          <w:b/>
+          <w:bCs/>
+        </w:rPr>
+        <w:t>6 – O teste depende do contexto</w:t>
+      </w:r>
+    </w:p>
+    <w:p>
+      <w:pPr>
+        <w:jc w:val="both"/>
+        <w:rPr>
+          <w:rFonts w:ascii="Arial" w:hAnsi="Arial" w:cs="Arial"/>
+        </w:rPr>
+      </w:pPr>
+      <w:r>
+        <w:rPr>
+          <w:rFonts w:ascii="Arial" w:hAnsi="Arial" w:cs="Arial"/>
+        </w:rPr>
+        <w:t>O teste é feito de forma diferente em diferentes contextos;</w:t>
+      </w:r>
+    </w:p>
+    <w:p>
+      <w:pPr>
+        <w:jc w:val="both"/>
+        <w:rPr>
+          <w:rFonts w:ascii="Arial" w:hAnsi="Arial" w:cs="Arial"/>
+        </w:rPr>
+      </w:pPr>
+      <w:r>
+        <w:rPr>
+          <w:rFonts w:ascii="Arial" w:hAnsi="Arial" w:cs="Arial"/>
+        </w:rPr>
+        <w:t>Por exemplo o software de controle de aviação é testado de forma diferente de uma loja virtual.</w:t>
+      </w:r>
+    </w:p>
+    <w:p>
+      <w:pPr>
+        <w:jc w:val="both"/>
+        <w:rPr>
+          <w:rFonts w:ascii="Arial" w:hAnsi="Arial" w:cs="Arial"/>
+          <w:b/>
+          <w:bCs/>
+        </w:rPr>
+      </w:pPr>
+      <w:r>
+        <w:rPr>
+          <w:rFonts w:ascii="Arial" w:hAnsi="Arial" w:cs="Arial"/>
+          <w:b/>
+          <w:bCs/>
+        </w:rPr>
+        <w:t>7 – A ausência de erros é uma ilusão</w:t>
+      </w:r>
+    </w:p>
+    <w:p>
+      <w:pPr>
+        <w:jc w:val="both"/>
+        <w:rPr>
+          <w:rFonts w:ascii="Arial" w:hAnsi="Arial" w:cs="Arial"/>
+        </w:rPr>
+      </w:pPr>
+      <w:r>
+        <w:rPr>
+          <w:rFonts w:ascii="Arial" w:hAnsi="Arial" w:cs="Arial"/>
+        </w:rPr>
+        <w:t>Algumas organizações esperam que os testadores possam executar todos os testes possíveis e encontrar todos os defeitos possíveis. Além disso é uma ilusão esperar que apenas encontrar e corrigir muitos defeitos garanta o sucesso de um sistema.</w:t>
+      </w:r>
     </w:p>
     <w:sectPr>
       <w:pgSz w:w="11906" w:h="16838"/>

</xml_diff>